<commit_message>
Aggiunta elikminazione automatica delle prenotazioni passate e aggiunta della richiesta di salvare i dati se non sono ancora stati salvati
</commit_message>
<xml_diff>
--- a/Diagramma casi d'uso ed elenco dei requisiti.docx
+++ b/Diagramma casi d'uso ed elenco dei requisiti.docx
@@ -523,19 +523,8 @@
                 <w:color w:val="000000"/>
                 <w:shd w:val="clear" w:color="auto" w:fill="FFFFFF"/>
               </w:rPr>
-              <w:t xml:space="preserve">Il file in cui vengono esportati i file deve essere in formato </w:t>
-            </w:r>
-            <w:proofErr w:type="spellStart"/>
-            <w:r>
-              <w:rPr>
-                <w:rStyle w:val="normaltextrun"/>
-                <w:rFonts w:ascii="Calibri" w:hAnsi="Calibri" w:cs="Calibri"/>
-                <w:color w:val="000000"/>
-                <w:shd w:val="clear" w:color="auto" w:fill="FFFFFF"/>
-              </w:rPr>
-              <w:t>csv</w:t>
-            </w:r>
-            <w:proofErr w:type="spellEnd"/>
+              <w:t>Il file in cui vengono esportati i file deve essere in formato csv</w:t>
+            </w:r>
           </w:p>
         </w:tc>
       </w:tr>
@@ -850,6 +839,9 @@
     <w:p/>
     <w:p>
       <w:r>
+        <w:rPr>
+          <w:noProof/>
+        </w:rPr>
         <w:lastRenderedPageBreak/>
         <w:drawing>
           <wp:inline distT="0" distB="0" distL="0" distR="0" wp14:anchorId="2F1F0740" wp14:editId="5465E430">
@@ -1021,6 +1013,7 @@
     <w:lsdException w:name="HTML Sample" w:semiHidden="1" w:unhideWhenUsed="1"/>
     <w:lsdException w:name="HTML Typewriter" w:semiHidden="1" w:unhideWhenUsed="1"/>
     <w:lsdException w:name="HTML Variable" w:semiHidden="1" w:unhideWhenUsed="1"/>
+    <w:lsdException w:name="Normal Table" w:semiHidden="1" w:unhideWhenUsed="1"/>
     <w:lsdException w:name="annotation subject" w:semiHidden="1" w:unhideWhenUsed="1"/>
     <w:lsdException w:name="No List" w:semiHidden="1" w:unhideWhenUsed="1"/>
     <w:lsdException w:name="Outline List 1" w:semiHidden="1" w:unhideWhenUsed="1"/>
@@ -1067,8 +1060,10 @@
     <w:lsdException w:name="Table Subtle 2" w:semiHidden="1" w:unhideWhenUsed="1"/>
     <w:lsdException w:name="Table Web 1" w:semiHidden="1" w:unhideWhenUsed="1"/>
     <w:lsdException w:name="Table Web 2" w:semiHidden="1" w:unhideWhenUsed="1"/>
+    <w:lsdException w:name="Table Web 3" w:semiHidden="1" w:unhideWhenUsed="1"/>
     <w:lsdException w:name="Balloon Text" w:semiHidden="1" w:unhideWhenUsed="1"/>
     <w:lsdException w:name="Table Grid" w:uiPriority="39"/>
+    <w:lsdException w:name="Table Theme" w:semiHidden="1" w:unhideWhenUsed="1"/>
     <w:lsdException w:name="Placeholder Text" w:semiHidden="1"/>
     <w:lsdException w:name="No Spacing" w:uiPriority="1" w:qFormat="1"/>
     <w:lsdException w:name="Light Shading" w:uiPriority="60"/>

</xml_diff>

<commit_message>
Creazione diagramma casi d'uso definitivo
</commit_message>
<xml_diff>
--- a/Diagramma casi d'uso ed elenco dei requisiti.docx
+++ b/Diagramma casi d'uso ed elenco dei requisiti.docx
@@ -844,10 +844,10 @@
         </w:rPr>
         <w:lastRenderedPageBreak/>
         <w:drawing>
-          <wp:inline distT="0" distB="0" distL="0" distR="0" wp14:anchorId="2F1F0740" wp14:editId="5465E430">
-            <wp:extent cx="3238500" cy="6381750"/>
+          <wp:inline distT="0" distB="0" distL="0" distR="0" wp14:anchorId="1EAF9212" wp14:editId="508386F1">
+            <wp:extent cx="3810000" cy="7524750"/>
             <wp:effectExtent l="0" t="0" r="0" b="0"/>
-            <wp:docPr id="1" name="Immagine 1"/>
+            <wp:docPr id="2" name="Immagine 2"/>
             <wp:cNvGraphicFramePr>
               <a:graphicFrameLocks xmlns:a="http://schemas.openxmlformats.org/drawingml/2006/main" noChangeAspect="1"/>
             </wp:cNvGraphicFramePr>
@@ -867,7 +867,7 @@
                   <pic:spPr>
                     <a:xfrm>
                       <a:off x="0" y="0"/>
-                      <a:ext cx="3238500" cy="6381750"/>
+                      <a:ext cx="3810000" cy="7524750"/>
                     </a:xfrm>
                     <a:prstGeom prst="rect">
                       <a:avLst/>

</xml_diff>

<commit_message>
Completato testing della classe Circolo
</commit_message>
<xml_diff>
--- a/Diagramma casi d'uso ed elenco dei requisiti.docx
+++ b/Diagramma casi d'uso ed elenco dei requisiti.docx
@@ -201,11 +201,9 @@
             <w:tcW w:w="2407" w:type="dxa"/>
           </w:tcPr>
           <w:p>
-            <w:proofErr w:type="spellStart"/>
             <w:r>
               <w:t>may</w:t>
             </w:r>
-            <w:proofErr w:type="spellEnd"/>
           </w:p>
         </w:tc>
         <w:tc>
@@ -383,25 +381,14 @@
             <w:tcW w:w="2407" w:type="dxa"/>
           </w:tcPr>
           <w:p>
-            <w:proofErr w:type="gramStart"/>
-            <w:r>
-              <w:rPr>
-                <w:rStyle w:val="normaltextrun"/>
-                <w:rFonts w:ascii="Calibri" w:hAnsi="Calibri" w:cs="Calibri"/>
-                <w:color w:val="000000"/>
-                <w:shd w:val="clear" w:color="auto" w:fill="FFFFFF"/>
-              </w:rPr>
-              <w:t>Visualizzare  il</w:t>
-            </w:r>
-            <w:proofErr w:type="gramEnd"/>
-            <w:r>
-              <w:rPr>
-                <w:rStyle w:val="normaltextrun"/>
-                <w:rFonts w:ascii="Calibri" w:hAnsi="Calibri" w:cs="Calibri"/>
-                <w:color w:val="000000"/>
-                <w:shd w:val="clear" w:color="auto" w:fill="FFFFFF"/>
-              </w:rPr>
-              <w:t> numero di lezioni tenute da ogni maestro in ordine alfabetico di cliente</w:t>
+            <w:r>
+              <w:rPr>
+                <w:rStyle w:val="normaltextrun"/>
+                <w:rFonts w:ascii="Calibri" w:hAnsi="Calibri" w:cs="Calibri"/>
+                <w:color w:val="000000"/>
+                <w:shd w:val="clear" w:color="auto" w:fill="FFFFFF"/>
+              </w:rPr>
+              <w:t>Visualizzare  il numero di lezioni tenute da ogni maestro in ordine alfabetico di cliente</w:t>
             </w:r>
             <w:r>
               <w:rPr>
@@ -523,19 +510,8 @@
                 <w:color w:val="000000"/>
                 <w:shd w:val="clear" w:color="auto" w:fill="FFFFFF"/>
               </w:rPr>
-              <w:t xml:space="preserve">Il file in cui vengono esportati i file deve essere in formato </w:t>
-            </w:r>
-            <w:proofErr w:type="spellStart"/>
-            <w:r>
-              <w:rPr>
-                <w:rStyle w:val="normaltextrun"/>
-                <w:rFonts w:ascii="Calibri" w:hAnsi="Calibri" w:cs="Calibri"/>
-                <w:color w:val="000000"/>
-                <w:shd w:val="clear" w:color="auto" w:fill="FFFFFF"/>
-              </w:rPr>
-              <w:t>csv</w:t>
-            </w:r>
-            <w:proofErr w:type="spellEnd"/>
+              <w:t>Il file in cui vengono esportati i file deve essere in formato csv</w:t>
+            </w:r>
           </w:p>
         </w:tc>
       </w:tr>
@@ -760,11 +736,9 @@
             <w:tcW w:w="2407" w:type="dxa"/>
           </w:tcPr>
           <w:p>
-            <w:proofErr w:type="spellStart"/>
             <w:r>
               <w:t>may</w:t>
             </w:r>
-            <w:proofErr w:type="spellEnd"/>
           </w:p>
         </w:tc>
         <w:tc>
@@ -936,6 +910,247 @@
             </a:graphic>
           </wp:inline>
         </w:drawing>
+      </w:r>
+    </w:p>
+    <w:p/>
+    <w:p/>
+    <w:p/>
+    <w:p>
+      <w:r>
+        <w:rPr>
+          <w:noProof/>
+        </w:rPr>
+        <w:lastRenderedPageBreak/>
+        <w:drawing>
+          <wp:anchor distT="0" distB="0" distL="114300" distR="114300" simplePos="0" relativeHeight="251659264" behindDoc="0" locked="0" layoutInCell="1" allowOverlap="1" wp14:anchorId="65CA3C71" wp14:editId="1C3F93E2">
+            <wp:simplePos x="0" y="0"/>
+            <wp:positionH relativeFrom="margin">
+              <wp:posOffset>821690</wp:posOffset>
+            </wp:positionH>
+            <wp:positionV relativeFrom="paragraph">
+              <wp:posOffset>2785745</wp:posOffset>
+            </wp:positionV>
+            <wp:extent cx="4219575" cy="2790825"/>
+            <wp:effectExtent l="0" t="0" r="9525" b="9525"/>
+            <wp:wrapTopAndBottom/>
+            <wp:docPr id="4" name="Immagine 4"/>
+            <wp:cNvGraphicFramePr>
+              <a:graphicFrameLocks xmlns:a="http://schemas.openxmlformats.org/drawingml/2006/main" noChangeAspect="1"/>
+            </wp:cNvGraphicFramePr>
+            <a:graphic xmlns:a="http://schemas.openxmlformats.org/drawingml/2006/main">
+              <a:graphicData uri="http://schemas.openxmlformats.org/drawingml/2006/picture">
+                <pic:pic xmlns:pic="http://schemas.openxmlformats.org/drawingml/2006/picture">
+                  <pic:nvPicPr>
+                    <pic:cNvPr id="1" name=""/>
+                    <pic:cNvPicPr/>
+                  </pic:nvPicPr>
+                  <pic:blipFill rotWithShape="1">
+                    <a:blip r:embed="rId6">
+                      <a:extLst>
+                        <a:ext uri="{28A0092B-C50C-407E-A947-70E740481C1C}">
+                          <a14:useLocalDpi xmlns:a14="http://schemas.microsoft.com/office/drawing/2010/main" val="0"/>
+                        </a:ext>
+                      </a:extLst>
+                    </a:blip>
+                    <a:srcRect l="10116" t="27597" r="20938" b="11606"/>
+                    <a:stretch/>
+                  </pic:blipFill>
+                  <pic:spPr bwMode="auto">
+                    <a:xfrm>
+                      <a:off x="0" y="0"/>
+                      <a:ext cx="4219575" cy="2790825"/>
+                    </a:xfrm>
+                    <a:prstGeom prst="rect">
+                      <a:avLst/>
+                    </a:prstGeom>
+                    <a:ln>
+                      <a:noFill/>
+                    </a:ln>
+                    <a:extLst>
+                      <a:ext uri="{53640926-AAD7-44D8-BBD7-CCE9431645EC}">
+                        <a14:shadowObscured xmlns:a14="http://schemas.microsoft.com/office/drawing/2010/main"/>
+                      </a:ext>
+                    </a:extLst>
+                  </pic:spPr>
+                </pic:pic>
+              </a:graphicData>
+            </a:graphic>
+          </wp:anchor>
+        </w:drawing>
+      </w:r>
+      <w:r>
+        <w:rPr>
+          <w:noProof/>
+        </w:rPr>
+        <w:drawing>
+          <wp:anchor distT="0" distB="0" distL="114300" distR="114300" simplePos="0" relativeHeight="251660288" behindDoc="1" locked="0" layoutInCell="1" allowOverlap="1" wp14:anchorId="32FCDD7D" wp14:editId="44E09196">
+            <wp:simplePos x="0" y="0"/>
+            <wp:positionH relativeFrom="column">
+              <wp:posOffset>784860</wp:posOffset>
+            </wp:positionH>
+            <wp:positionV relativeFrom="paragraph">
+              <wp:posOffset>5629275</wp:posOffset>
+            </wp:positionV>
+            <wp:extent cx="4248150" cy="2514600"/>
+            <wp:effectExtent l="0" t="0" r="0" b="0"/>
+            <wp:wrapTight wrapText="bothSides">
+              <wp:wrapPolygon edited="0">
+                <wp:start x="0" y="0"/>
+                <wp:lineTo x="0" y="21436"/>
+                <wp:lineTo x="21503" y="21436"/>
+                <wp:lineTo x="21503" y="0"/>
+                <wp:lineTo x="0" y="0"/>
+              </wp:wrapPolygon>
+            </wp:wrapTight>
+            <wp:docPr id="5" name="Immagine 5"/>
+            <wp:cNvGraphicFramePr>
+              <a:graphicFrameLocks xmlns:a="http://schemas.openxmlformats.org/drawingml/2006/main" noChangeAspect="1"/>
+            </wp:cNvGraphicFramePr>
+            <a:graphic xmlns:a="http://schemas.openxmlformats.org/drawingml/2006/main">
+              <a:graphicData uri="http://schemas.openxmlformats.org/drawingml/2006/picture">
+                <pic:pic xmlns:pic="http://schemas.openxmlformats.org/drawingml/2006/picture">
+                  <pic:nvPicPr>
+                    <pic:cNvPr id="1" name=""/>
+                    <pic:cNvPicPr/>
+                  </pic:nvPicPr>
+                  <pic:blipFill rotWithShape="1">
+                    <a:blip r:embed="rId7">
+                      <a:extLst>
+                        <a:ext uri="{28A0092B-C50C-407E-A947-70E740481C1C}">
+                          <a14:useLocalDpi xmlns:a14="http://schemas.microsoft.com/office/drawing/2010/main" val="0"/>
+                        </a:ext>
+                      </a:extLst>
+                    </a:blip>
+                    <a:srcRect l="9649" t="26767" r="20937" b="18453"/>
+                    <a:stretch/>
+                  </pic:blipFill>
+                  <pic:spPr bwMode="auto">
+                    <a:xfrm>
+                      <a:off x="0" y="0"/>
+                      <a:ext cx="4248150" cy="2514600"/>
+                    </a:xfrm>
+                    <a:prstGeom prst="rect">
+                      <a:avLst/>
+                    </a:prstGeom>
+                    <a:ln>
+                      <a:noFill/>
+                    </a:ln>
+                    <a:extLst>
+                      <a:ext uri="{53640926-AAD7-44D8-BBD7-CCE9431645EC}">
+                        <a14:shadowObscured xmlns:a14="http://schemas.microsoft.com/office/drawing/2010/main"/>
+                      </a:ext>
+                    </a:extLst>
+                  </pic:spPr>
+                </pic:pic>
+              </a:graphicData>
+            </a:graphic>
+          </wp:anchor>
+        </w:drawing>
+      </w:r>
+      <w:r>
+        <w:rPr>
+          <w:noProof/>
+        </w:rPr>
+        <w:drawing>
+          <wp:anchor distT="0" distB="0" distL="114300" distR="114300" simplePos="0" relativeHeight="251658240" behindDoc="0" locked="0" layoutInCell="1" allowOverlap="1" wp14:anchorId="384C846F" wp14:editId="0F5C53D8">
+            <wp:simplePos x="0" y="0"/>
+            <wp:positionH relativeFrom="margin">
+              <wp:posOffset>802640</wp:posOffset>
+            </wp:positionH>
+            <wp:positionV relativeFrom="paragraph">
+              <wp:posOffset>0</wp:posOffset>
+            </wp:positionV>
+            <wp:extent cx="4267200" cy="2714625"/>
+            <wp:effectExtent l="0" t="0" r="0" b="9525"/>
+            <wp:wrapTopAndBottom/>
+            <wp:docPr id="3" name="Immagine 3"/>
+            <wp:cNvGraphicFramePr>
+              <a:graphicFrameLocks xmlns:a="http://schemas.openxmlformats.org/drawingml/2006/main" noChangeAspect="1"/>
+            </wp:cNvGraphicFramePr>
+            <a:graphic xmlns:a="http://schemas.openxmlformats.org/drawingml/2006/main">
+              <a:graphicData uri="http://schemas.openxmlformats.org/drawingml/2006/picture">
+                <pic:pic xmlns:pic="http://schemas.openxmlformats.org/drawingml/2006/picture">
+                  <pic:nvPicPr>
+                    <pic:cNvPr id="1" name=""/>
+                    <pic:cNvPicPr/>
+                  </pic:nvPicPr>
+                  <pic:blipFill rotWithShape="1">
+                    <a:blip r:embed="rId8">
+                      <a:extLst>
+                        <a:ext uri="{28A0092B-C50C-407E-A947-70E740481C1C}">
+                          <a14:useLocalDpi xmlns:a14="http://schemas.microsoft.com/office/drawing/2010/main" val="0"/>
+                        </a:ext>
+                      </a:extLst>
+                    </a:blip>
+                    <a:srcRect l="9495" t="29050" r="20782" b="11814"/>
+                    <a:stretch/>
+                  </pic:blipFill>
+                  <pic:spPr bwMode="auto">
+                    <a:xfrm>
+                      <a:off x="0" y="0"/>
+                      <a:ext cx="4267200" cy="2714625"/>
+                    </a:xfrm>
+                    <a:prstGeom prst="rect">
+                      <a:avLst/>
+                    </a:prstGeom>
+                    <a:ln>
+                      <a:noFill/>
+                    </a:ln>
+                    <a:extLst>
+                      <a:ext uri="{53640926-AAD7-44D8-BBD7-CCE9431645EC}">
+                        <a14:shadowObscured xmlns:a14="http://schemas.microsoft.com/office/drawing/2010/main"/>
+                      </a:ext>
+                    </a:extLst>
+                  </pic:spPr>
+                </pic:pic>
+              </a:graphicData>
+            </a:graphic>
+          </wp:anchor>
+        </w:drawing>
+      </w:r>
+    </w:p>
+    <w:p>
+      <w:pPr>
+        <w:rPr>
+          <w:noProof/>
+        </w:rPr>
+      </w:pPr>
+    </w:p>
+    <w:p/>
+    <w:p>
+      <w:pPr>
+        <w:rPr>
+          <w:noProof/>
+        </w:rPr>
+      </w:pPr>
+    </w:p>
+    <w:p/>
+    <w:p>
+      <w:pPr>
+        <w:rPr>
+          <w:noProof/>
+        </w:rPr>
+      </w:pPr>
+    </w:p>
+    <w:p/>
+    <w:p/>
+    <w:p/>
+    <w:p/>
+    <w:p/>
+    <w:p/>
+    <w:p>
+      <w:pPr>
+        <w:jc w:val="center"/>
+        <w:rPr>
+          <w:color w:val="FF0000"/>
+        </w:rPr>
+      </w:pPr>
+      <w:r>
+        <w:rPr>
+          <w:color w:val="FF0000"/>
+        </w:rPr>
+        <w:lastRenderedPageBreak/>
+        <w:t>TEST D’INTEGRAZIONE</w:t>
       </w:r>
     </w:p>
     <w:sectPr>

</xml_diff>